<commit_message>
Actualice el documento de Estandar
</commit_message>
<xml_diff>
--- a/Estándar de Codificación en lenguaje Java Sonomil.docx
+++ b/Estándar de Codificación en lenguaje Java Sonomil.docx
@@ -31,8 +31,8 @@
         <w:tblLook w:val="04A0" w:firstRow="1" w:lastRow="0" w:firstColumn="1" w:lastColumn="0" w:noHBand="0" w:noVBand="1"/>
       </w:tblPr>
       <w:tblGrid>
-        <w:gridCol w:w="1565"/>
-        <w:gridCol w:w="7263"/>
+        <w:gridCol w:w="1673"/>
+        <w:gridCol w:w="7155"/>
       </w:tblGrid>
       <w:tr>
         <w:trPr>
@@ -334,20 +334,44 @@
               <w:rPr>
                 <w:lang w:val="es-ES"/>
               </w:rPr>
-              <w:t>/*Contenido de la lista:*/</w:t>
-            </w:r>
-          </w:p>
-          <w:p>
-            <w:pPr>
-              <w:rPr>
-                <w:lang w:val="es-ES"/>
-              </w:rPr>
-            </w:pPr>
-            <w:r>
-              <w:rPr>
-                <w:lang w:val="es-ES"/>
-              </w:rPr>
-              <w:t>/*Reutilizar instrucciones*/</w:t>
+              <w:t>/*Contenido de la lista:</w:t>
+            </w:r>
+            <w:r>
+              <w:rPr>
+                <w:lang w:val="es-ES"/>
+              </w:rPr>
+              <w:t xml:space="preserve"> </w:t>
+            </w:r>
+            <w:r>
+              <w:rPr>
+                <w:lang w:val="es-ES"/>
+              </w:rPr>
+              <w:t>*/</w:t>
+            </w:r>
+          </w:p>
+          <w:p>
+            <w:pPr>
+              <w:rPr>
+                <w:lang w:val="es-ES"/>
+              </w:rPr>
+            </w:pPr>
+            <w:r>
+              <w:rPr>
+                <w:lang w:val="es-ES"/>
+              </w:rPr>
+              <w:t>/*Reutilizar instrucciones</w:t>
+            </w:r>
+            <w:r>
+              <w:rPr>
+                <w:lang w:val="es-ES"/>
+              </w:rPr>
+              <w:t xml:space="preserve"> </w:t>
+            </w:r>
+            <w:r>
+              <w:rPr>
+                <w:lang w:val="es-ES"/>
+              </w:rPr>
+              <w:t>*/</w:t>
             </w:r>
           </w:p>
           <w:p>
@@ -394,46 +418,14 @@
                 <w:lang w:val="es-ES"/>
               </w:rPr>
             </w:pPr>
-          </w:p>
-          <w:p>
-            <w:pPr>
-              <w:rPr>
-                <w:lang w:val="es-ES"/>
-              </w:rPr>
-            </w:pPr>
-            <w:r>
-              <w:rPr>
-                <w:lang w:val="es-ES"/>
-              </w:rPr>
-              <w:t>/*modificación de productos*/</w:t>
-            </w:r>
-          </w:p>
-          <w:p>
-            <w:pPr>
-              <w:rPr>
-                <w:lang w:val="es-ES"/>
-              </w:rPr>
-            </w:pPr>
-            <w:r>
-              <w:rPr>
-                <w:lang w:val="es-ES"/>
-              </w:rPr>
-              <w:t>/*</w:t>
-            </w:r>
-            <w:proofErr w:type="spellStart"/>
-            <w:r>
-              <w:rPr>
-                <w:lang w:val="es-ES"/>
-              </w:rPr>
-              <w:t>includes</w:t>
-            </w:r>
-            <w:proofErr w:type="spellEnd"/>
-            <w:r>
-              <w:rPr>
-                <w:lang w:val="es-ES"/>
-              </w:rPr>
-              <w:t>*/</w:t>
-            </w:r>
+            <w:r>
+              <w:rPr>
+                <w:lang w:val="es-ES"/>
+              </w:rPr>
+              <w:t>/*Registro de equipo*/</w:t>
+            </w:r>
+            <w:bookmarkStart w:id="0" w:name="_GoBack"/>
+            <w:bookmarkEnd w:id="0"/>
           </w:p>
           <w:p>
             <w:pPr>
@@ -535,8 +527,6 @@
                 <w:lang w:val="es-ES"/>
               </w:rPr>
             </w:pPr>
-            <w:bookmarkStart w:id="0" w:name="_GoBack"/>
-            <w:bookmarkEnd w:id="0"/>
           </w:p>
         </w:tc>
       </w:tr>
@@ -576,7 +566,19 @@
               <w:rPr>
                 <w:lang w:val="es-ES"/>
               </w:rPr>
-              <w:t>Las variables, así como constantes deben de iniciar con mayúscula y si será la conjunción de dos o más palabras llevar guion bajo, los contadores deben de ser las letras i, j, k, l, m en caso de necesitar más se ocupará de la n en delante.</w:t>
+              <w:t>Las variables, así como constantes deben de iniciar con mayúscula y si será la conjunción de dos o más palabras llevar guion bajo</w:t>
+            </w:r>
+            <w:r>
+              <w:rPr>
+                <w:lang w:val="es-ES"/>
+              </w:rPr>
+              <w:t xml:space="preserve"> y después de cada guion iniciara con letra mayúscula</w:t>
+            </w:r>
+            <w:r>
+              <w:rPr>
+                <w:lang w:val="es-ES"/>
+              </w:rPr>
+              <w:t>, los contadores deben de ser las letras i, j, k, l, m en caso de necesitar más se ocupará de la n en delante.</w:t>
             </w:r>
           </w:p>
         </w:tc>
@@ -618,6 +620,46 @@
               <w:rPr>
                 <w:lang w:val="es-ES"/>
               </w:rPr>
+              <w:t>f</w:t>
+            </w:r>
+            <w:r>
+              <w:rPr>
+                <w:lang w:val="es-ES"/>
+              </w:rPr>
+              <w:t>loat</w:t>
+            </w:r>
+            <w:proofErr w:type="spellEnd"/>
+            <w:r>
+              <w:rPr>
+                <w:lang w:val="es-ES"/>
+              </w:rPr>
+              <w:t xml:space="preserve"> </w:t>
+            </w:r>
+            <w:proofErr w:type="spellStart"/>
+            <w:r>
+              <w:rPr>
+                <w:lang w:val="es-ES"/>
+              </w:rPr>
+              <w:t>Registrar_Equipo</w:t>
+            </w:r>
+            <w:proofErr w:type="spellEnd"/>
+            <w:r>
+              <w:rPr>
+                <w:lang w:val="es-ES"/>
+              </w:rPr>
+              <w:t>;</w:t>
+            </w:r>
+            <w:r>
+              <w:rPr>
+                <w:lang w:val="es-ES"/>
+              </w:rPr>
+              <w:br/>
+            </w:r>
+            <w:proofErr w:type="spellStart"/>
+            <w:r>
+              <w:rPr>
+                <w:lang w:val="es-ES"/>
+              </w:rPr>
               <w:t>float</w:t>
             </w:r>
             <w:proofErr w:type="spellEnd"/>
@@ -625,42 +667,69 @@
               <w:rPr>
                 <w:lang w:val="es-ES"/>
               </w:rPr>
-              <w:t xml:space="preserve"> </w:t>
-            </w:r>
+              <w:t xml:space="preserve"> Contrato;</w:t>
+            </w:r>
+          </w:p>
+          <w:p>
+            <w:pPr>
+              <w:rPr>
+                <w:lang w:val="es-ES"/>
+              </w:rPr>
+            </w:pPr>
             <w:proofErr w:type="spellStart"/>
             <w:r>
               <w:rPr>
                 <w:lang w:val="es-ES"/>
               </w:rPr>
-              <w:t>Suma_De_Fracciones</w:t>
+              <w:t>int</w:t>
             </w:r>
             <w:proofErr w:type="spellEnd"/>
             <w:r>
               <w:rPr>
                 <w:lang w:val="es-ES"/>
               </w:rPr>
-              <w:t>;</w:t>
-            </w:r>
-          </w:p>
-          <w:p>
-            <w:pPr>
-              <w:rPr>
-                <w:lang w:val="es-ES"/>
-              </w:rPr>
-            </w:pPr>
-            <w:proofErr w:type="spellStart"/>
-            <w:r>
-              <w:rPr>
-                <w:lang w:val="es-ES"/>
-              </w:rPr>
-              <w:t>int</w:t>
-            </w:r>
-            <w:proofErr w:type="spellEnd"/>
-            <w:r>
-              <w:rPr>
-                <w:lang w:val="es-ES"/>
-              </w:rPr>
               <w:t xml:space="preserve"> i, j, k;</w:t>
+            </w:r>
+          </w:p>
+        </w:tc>
+      </w:tr>
+      <w:tr>
+        <w:trPr>
+          <w:trHeight w:val="851"/>
+        </w:trPr>
+        <w:tc>
+          <w:tcPr>
+            <w:tcW w:w="2822" w:type="dxa"/>
+          </w:tcPr>
+          <w:p>
+            <w:pPr>
+              <w:rPr>
+                <w:lang w:val="es-ES"/>
+              </w:rPr>
+            </w:pPr>
+            <w:r>
+              <w:rPr>
+                <w:lang w:val="es-ES"/>
+              </w:rPr>
+              <w:t>Comentarios</w:t>
+            </w:r>
+          </w:p>
+        </w:tc>
+        <w:tc>
+          <w:tcPr>
+            <w:tcW w:w="5982" w:type="dxa"/>
+          </w:tcPr>
+          <w:p>
+            <w:pPr>
+              <w:rPr>
+                <w:lang w:val="es-ES"/>
+              </w:rPr>
+            </w:pPr>
+            <w:r>
+              <w:rPr>
+                <w:lang w:val="es-ES"/>
+              </w:rPr>
+              <w:t xml:space="preserve"> Los comentarios deben de empezar con “//” y deben de estar alejados del código para no confundirlos con parte de este, deben de ser precisos y no describir tal cual lo que hace la instrucción.</w:t>
             </w:r>
           </w:p>
         </w:tc>
@@ -683,7 +752,7 @@
               <w:rPr>
                 <w:lang w:val="es-ES"/>
               </w:rPr>
-              <w:t>Comentarios</w:t>
+              <w:t>Buen comentario</w:t>
             </w:r>
           </w:p>
         </w:tc>
@@ -697,47 +766,6 @@
                 <w:lang w:val="es-ES"/>
               </w:rPr>
             </w:pPr>
-            <w:r>
-              <w:rPr>
-                <w:lang w:val="es-ES"/>
-              </w:rPr>
-              <w:t xml:space="preserve"> Los comentarios deben de empezar con “//” y deben de estar alejados del código para no confundirlos con parte de este, deben de ser precisos y no describir tal cual lo que hace la instrucción.</w:t>
-            </w:r>
-          </w:p>
-        </w:tc>
-      </w:tr>
-      <w:tr>
-        <w:trPr>
-          <w:trHeight w:val="272"/>
-        </w:trPr>
-        <w:tc>
-          <w:tcPr>
-            <w:tcW w:w="2822" w:type="dxa"/>
-          </w:tcPr>
-          <w:p>
-            <w:pPr>
-              <w:rPr>
-                <w:lang w:val="es-ES"/>
-              </w:rPr>
-            </w:pPr>
-            <w:r>
-              <w:rPr>
-                <w:lang w:val="es-ES"/>
-              </w:rPr>
-              <w:t>Buen comentario</w:t>
-            </w:r>
-          </w:p>
-        </w:tc>
-        <w:tc>
-          <w:tcPr>
-            <w:tcW w:w="5982" w:type="dxa"/>
-          </w:tcPr>
-          <w:p>
-            <w:pPr>
-              <w:rPr>
-                <w:lang w:val="es-ES"/>
-              </w:rPr>
-            </w:pPr>
             <w:proofErr w:type="spellStart"/>
             <w:r>
               <w:rPr>
@@ -764,7 +792,19 @@
               <w:rPr>
                 <w:lang w:val="es-ES"/>
               </w:rPr>
-              <w:t xml:space="preserve"> == 20)        //seleccionar los compatibles</w:t>
+              <w:t xml:space="preserve"> == 20)      </w:t>
+            </w:r>
+            <w:r>
+              <w:rPr>
+                <w:lang w:val="es-ES"/>
+              </w:rPr>
+              <w:t xml:space="preserve">                 </w:t>
+            </w:r>
+            <w:r>
+              <w:rPr>
+                <w:lang w:val="es-ES"/>
+              </w:rPr>
+              <w:t xml:space="preserve">  //seleccionar los compatibles</w:t>
             </w:r>
           </w:p>
         </w:tc>
@@ -919,7 +959,7 @@
               <w:tblLook w:val="0000" w:firstRow="0" w:lastRow="0" w:firstColumn="0" w:lastColumn="0" w:noHBand="0" w:noVBand="0"/>
             </w:tblPr>
             <w:tblGrid>
-              <w:gridCol w:w="7047"/>
+              <w:gridCol w:w="6939"/>
             </w:tblGrid>
             <w:tr>
               <w:trPr>
@@ -939,7 +979,19 @@
                     <w:rPr>
                       <w:sz w:val="22"/>
                     </w:rPr>
-                    <w:t xml:space="preserve">/******************************************************************/ </w:t>
+                    <w:t>/*****************************</w:t>
+                  </w:r>
+                  <w:r>
+                    <w:rPr>
+                      <w:sz w:val="22"/>
+                    </w:rPr>
+                    <w:t>*******************************/</w:t>
+                  </w:r>
+                  <w:r>
+                    <w:rPr>
+                      <w:sz w:val="22"/>
+                    </w:rPr>
+                    <w:t xml:space="preserve"> </w:t>
                   </w:r>
                 </w:p>
                 <w:p>
@@ -997,7 +1049,19 @@
                     <w:rPr>
                       <w:sz w:val="22"/>
                     </w:rPr>
-                    <w:t xml:space="preserve">/******************************************************************/ </w:t>
+                    <w:t>/********************************************************</w:t>
+                  </w:r>
+                  <w:r>
+                    <w:rPr>
+                      <w:sz w:val="22"/>
+                    </w:rPr>
+                    <w:t>***/</w:t>
+                  </w:r>
+                  <w:r>
+                    <w:rPr>
+                      <w:sz w:val="22"/>
+                    </w:rPr>
+                    <w:t xml:space="preserve"> </w:t>
                   </w:r>
                 </w:p>
               </w:tc>
@@ -1026,6 +1090,12 @@
                 <w:lang w:val="es-ES"/>
               </w:rPr>
             </w:pPr>
+            <w:r>
+              <w:rPr>
+                <w:lang w:val="es-ES"/>
+              </w:rPr>
+              <w:t>Registro de Equipo</w:t>
+            </w:r>
           </w:p>
         </w:tc>
         <w:tc>
@@ -1038,6 +1108,12 @@
                 <w:lang w:val="es-ES"/>
               </w:rPr>
             </w:pPr>
+            <w:r>
+              <w:rPr>
+                <w:lang w:val="es-ES"/>
+              </w:rPr>
+              <w:t>El registro de nombres del equipo de sonido deberá ser con el nombre genérico, no importa las variables del modelo.</w:t>
+            </w:r>
           </w:p>
         </w:tc>
       </w:tr>
@@ -1055,6 +1131,12 @@
                 <w:lang w:val="es-ES"/>
               </w:rPr>
             </w:pPr>
+            <w:r>
+              <w:rPr>
+                <w:lang w:val="es-ES"/>
+              </w:rPr>
+              <w:t>Ejemplo de buen registro</w:t>
+            </w:r>
           </w:p>
         </w:tc>
         <w:tc>
@@ -1067,6 +1149,76 @@
                 <w:lang w:val="es-ES"/>
               </w:rPr>
             </w:pPr>
+            <w:proofErr w:type="spellStart"/>
+            <w:r>
+              <w:rPr>
+                <w:lang w:val="es-ES"/>
+              </w:rPr>
+              <w:t>Beam</w:t>
+            </w:r>
+            <w:proofErr w:type="spellEnd"/>
+            <w:r>
+              <w:rPr>
+                <w:lang w:val="es-ES"/>
+              </w:rPr>
+              <w:t xml:space="preserve"> 230</w:t>
+            </w:r>
+          </w:p>
+          <w:p>
+            <w:pPr>
+              <w:rPr>
+                <w:lang w:val="es-ES"/>
+              </w:rPr>
+            </w:pPr>
+          </w:p>
+        </w:tc>
+      </w:tr>
+      <w:tr>
+        <w:trPr>
+          <w:trHeight w:val="261"/>
+        </w:trPr>
+        <w:tc>
+          <w:tcPr>
+            <w:tcW w:w="2822" w:type="dxa"/>
+          </w:tcPr>
+          <w:p>
+            <w:pPr>
+              <w:rPr>
+                <w:lang w:val="es-ES"/>
+              </w:rPr>
+            </w:pPr>
+            <w:r>
+              <w:rPr>
+                <w:lang w:val="es-ES"/>
+              </w:rPr>
+              <w:t>Mal Registro</w:t>
+            </w:r>
+          </w:p>
+        </w:tc>
+        <w:tc>
+          <w:tcPr>
+            <w:tcW w:w="5982" w:type="dxa"/>
+          </w:tcPr>
+          <w:p>
+            <w:pPr>
+              <w:rPr>
+                <w:lang w:val="es-ES"/>
+              </w:rPr>
+            </w:pPr>
+            <w:proofErr w:type="spellStart"/>
+            <w:r>
+              <w:rPr>
+                <w:lang w:val="es-ES"/>
+              </w:rPr>
+              <w:t>Beam</w:t>
+            </w:r>
+            <w:proofErr w:type="spellEnd"/>
+            <w:r>
+              <w:rPr>
+                <w:lang w:val="es-ES"/>
+              </w:rPr>
+              <w:t xml:space="preserve"> Alíen 230w 2012</w:t>
+            </w:r>
           </w:p>
         </w:tc>
       </w:tr>

</xml_diff>